<commit_message>
Created help files and docs 01-17-21 1230
</commit_message>
<xml_diff>
--- a/_HelpSaaS/Index.docx
+++ b/_HelpSaaS/Index.docx
@@ -2387,11 +2387,22 @@
               <w:rPr>
                 <w:rFonts w:eastAsia="Times New Roman"/>
               </w:rPr>
+              <w:t xml:space="preserve">Main </w:t>
+            </w:r>
+            <w:bookmarkStart w:id="7" w:name="_GoBack"/>
+            <w:bookmarkEnd w:id="7"/>
+            <w:r>
+              <w:rPr>
+                <w:rFonts w:eastAsia="Times New Roman"/>
+              </w:rPr>
               <w:t>Search Screen</w:t>
             </w:r>
           </w:p>
           <w:p>
             <w:r>
+              <w:rPr>
+                <w:noProof/>
+              </w:rPr>
               <w:drawing>
                 <wp:inline distT="0" distB="0" distL="0" distR="0" wp14:anchorId="69DA1B74" wp14:editId="3BA7B3A1">
                   <wp:extent cx="8542655" cy="4663683"/>
@@ -2537,12 +2548,7 @@
             </w:r>
             <w:proofErr w:type="spellEnd"/>
             <w:r>
-              <w:t>: Generate the search SQL th</w:t>
-            </w:r>
-            <w:bookmarkStart w:id="7" w:name="_GoBack"/>
-            <w:bookmarkEnd w:id="7"/>
-            <w:r>
-              <w:t>at will be used executed by the Search engine.</w:t>
+              <w:t>: Generate the search SQL that will be used executed by the Search engine.</w:t>
             </w:r>
           </w:p>
           <w:p>
@@ -11359,6 +11365,7 @@
             <w:r>
               <w:rPr>
                 <w:rFonts w:eastAsia="Times New Roman"/>
+                <w:noProof/>
               </w:rPr>
               <w:drawing>
                 <wp:inline distT="0" distB="0" distL="0" distR="0" wp14:anchorId="384998E1" wp14:editId="22184A91">
@@ -11420,6 +11427,9 @@
           </w:p>
           <w:p>
             <w:r>
+              <w:rPr>
+                <w:noProof/>
+              </w:rPr>
               <w:drawing>
                 <wp:anchor distT="0" distB="0" distL="114300" distR="114300" simplePos="0" relativeHeight="251658240" behindDoc="1" locked="0" layoutInCell="1" allowOverlap="1">
                   <wp:simplePos x="0" y="0"/>
@@ -12889,7 +12899,6 @@
     <w:basedOn w:val="Normal"/>
     <w:autoRedefine/>
     <w:uiPriority w:val="39"/>
-    <w:semiHidden/>
     <w:unhideWhenUsed/>
     <w:rsid w:val="00662862"/>
     <w:pPr>
@@ -12921,7 +12930,6 @@
     <w:name w:val="TOC Heading"/>
     <w:basedOn w:val="Normal"/>
     <w:uiPriority w:val="39"/>
-    <w:semiHidden/>
     <w:unhideWhenUsed/>
     <w:qFormat/>
     <w:rsid w:val="00662862"/>
@@ -13094,6 +13102,22 @@
       <w:kern w:val="28"/>
       <w:sz w:val="56"/>
       <w:szCs w:val="56"/>
+    </w:rPr>
+  </w:style>
+  <w:style w:type="paragraph" w:styleId="TOC3">
+    <w:name w:val="toc 3"/>
+    <w:basedOn w:val="Normal"/>
+    <w:next w:val="Normal"/>
+    <w:autoRedefine/>
+    <w:uiPriority w:val="39"/>
+    <w:unhideWhenUsed/>
+    <w:rsid w:val="00EF5A7B"/>
+    <w:pPr>
+      <w:spacing w:after="100" w:line="259" w:lineRule="auto"/>
+      <w:ind w:left="440"/>
+    </w:pPr>
+    <w:rPr>
+      <w:rFonts w:asciiTheme="minorHAnsi" w:hAnsiTheme="minorHAnsi"/>
     </w:rPr>
   </w:style>
 </w:styles>
@@ -13387,7 +13411,7 @@
 </file>
 
 <file path=customXml/itemProps1.xml><?xml version="1.0" encoding="utf-8"?>
-<ds:datastoreItem xmlns:ds="http://schemas.openxmlformats.org/officeDocument/2006/customXml" ds:itemID="{F4FD76BE-51AE-43B0-B63A-30D89354160C}">
+<ds:datastoreItem xmlns:ds="http://schemas.openxmlformats.org/officeDocument/2006/customXml" ds:itemID="{0DD66887-3143-44C7-B540-DA11325AD4BA}">
   <ds:schemaRefs>
     <ds:schemaRef ds:uri="http://schemas.openxmlformats.org/officeDocument/2006/bibliography"/>
   </ds:schemaRefs>

</xml_diff>